<commit_message>
Updated SOW to reflect Milestone 2 changes
</commit_message>
<xml_diff>
--- a/project-management/Software_Engineering_II_Statement_of_Work_-_Fall_22.docx
+++ b/project-management/Software_Engineering_II_Statement_of_Work_-_Fall_22.docx
@@ -2163,19 +2163,11 @@
         </w:rPr>
         <w:t xml:space="preserve">, </w:t>
       </w:r>
-      <w:proofErr w:type="spellStart"/>
-      <w:r>
-        <w:rPr>
-          <w:rFonts w:ascii="Arial" w:hAnsi="Arial" w:cs="Arial"/>
-        </w:rPr>
-        <w:t>TrailBlazers</w:t>
-      </w:r>
-      <w:proofErr w:type="spellEnd"/>
-      <w:r>
-        <w:rPr>
-          <w:rFonts w:ascii="Arial" w:hAnsi="Arial" w:cs="Arial"/>
-        </w:rPr>
-        <w:t>, Inc.</w:t>
+      <w:r>
+        <w:rPr>
+          <w:rFonts w:ascii="Arial" w:hAnsi="Arial" w:cs="Arial"/>
+        </w:rPr>
+        <w:t>TrailBlazers, Inc.</w:t>
       </w:r>
       <w:r>
         <w:rPr>
@@ -2235,21 +2227,7 @@
         <w:rPr>
           <w:rFonts w:ascii="Arial" w:hAnsi="Arial" w:cs="Arial"/>
         </w:rPr>
-        <w:t xml:space="preserve"> that plans </w:t>
-      </w:r>
-      <w:proofErr w:type="gramStart"/>
-      <w:r>
-        <w:rPr>
-          <w:rFonts w:ascii="Arial" w:hAnsi="Arial" w:cs="Arial"/>
-        </w:rPr>
-        <w:t>stops</w:t>
-      </w:r>
-      <w:proofErr w:type="gramEnd"/>
-      <w:r>
-        <w:rPr>
-          <w:rFonts w:ascii="Arial" w:hAnsi="Arial" w:cs="Arial"/>
-        </w:rPr>
-        <w:t>, playlist recommendations, route options, and more</w:t>
+        <w:t xml:space="preserve"> that plans stops, playlist recommendations, route options, and more</w:t>
       </w:r>
       <w:r>
         <w:rPr>
@@ -2566,66 +2544,6 @@
         <w:rPr>
           <w:rFonts w:ascii="Arial" w:hAnsi="Arial" w:cs="Arial"/>
         </w:rPr>
-        <w:t>Have deployed</w:t>
-      </w:r>
-      <w:r>
-        <w:rPr>
-          <w:rFonts w:ascii="Arial" w:hAnsi="Arial" w:cs="Arial"/>
-        </w:rPr>
-        <w:t xml:space="preserve"> the template project to </w:t>
-      </w:r>
-      <w:r>
-        <w:rPr>
-          <w:rFonts w:ascii="Arial" w:hAnsi="Arial" w:cs="Arial"/>
-        </w:rPr>
-        <w:t>GCP</w:t>
-      </w:r>
-    </w:p>
-    <w:p>
-      <w:pPr>
-        <w:pStyle w:val="NoSpacing"/>
-        <w:numPr>
-          <w:ilvl w:val="0"/>
-          <w:numId w:val="48"/>
-        </w:numPr>
-        <w:rPr>
-          <w:rFonts w:ascii="Arial" w:hAnsi="Arial" w:cs="Arial"/>
-        </w:rPr>
-      </w:pPr>
-      <w:r>
-        <w:rPr>
-          <w:rFonts w:ascii="Arial" w:hAnsi="Arial" w:cs="Arial"/>
-        </w:rPr>
-        <w:t xml:space="preserve">Have continuous integration setup (a Git commit triggers a build, which triggers a </w:t>
-      </w:r>
-      <w:r>
-        <w:rPr>
-          <w:rFonts w:ascii="Arial" w:hAnsi="Arial" w:cs="Arial"/>
-        </w:rPr>
-        <w:t>GCP</w:t>
-      </w:r>
-      <w:r>
-        <w:rPr>
-          <w:rFonts w:ascii="Arial" w:hAnsi="Arial" w:cs="Arial"/>
-        </w:rPr>
-        <w:t xml:space="preserve"> deployment)</w:t>
-      </w:r>
-    </w:p>
-    <w:p>
-      <w:pPr>
-        <w:pStyle w:val="NoSpacing"/>
-        <w:numPr>
-          <w:ilvl w:val="0"/>
-          <w:numId w:val="48"/>
-        </w:numPr>
-        <w:rPr>
-          <w:rFonts w:ascii="Arial" w:hAnsi="Arial" w:cs="Arial"/>
-        </w:rPr>
-      </w:pPr>
-      <w:r>
-        <w:rPr>
-          <w:rFonts w:ascii="Arial" w:hAnsi="Arial" w:cs="Arial"/>
-        </w:rPr>
         <w:t xml:space="preserve">Have </w:t>
       </w:r>
       <w:r>
@@ -2644,21 +2562,7 @@
         <w:rPr>
           <w:rFonts w:ascii="Arial" w:hAnsi="Arial" w:cs="Arial"/>
         </w:rPr>
-        <w:t xml:space="preserve">routing (can be empty, home page just says “Home”, </w:t>
-      </w:r>
-      <w:proofErr w:type="spellStart"/>
-      <w:r>
-        <w:rPr>
-          <w:rFonts w:ascii="Arial" w:hAnsi="Arial" w:cs="Arial"/>
-        </w:rPr>
-        <w:t>etc</w:t>
-      </w:r>
-      <w:proofErr w:type="spellEnd"/>
-      <w:r>
-        <w:rPr>
-          <w:rFonts w:ascii="Arial" w:hAnsi="Arial" w:cs="Arial"/>
-        </w:rPr>
-        <w:t>…)</w:t>
+        <w:t>routing (can be empty, home page just says “Home”, etc…)</w:t>
       </w:r>
     </w:p>
     <w:p>
@@ -2727,25 +2631,25 @@
         <w:rPr>
           <w:rFonts w:ascii="Arial" w:hAnsi="Arial" w:cs="Arial"/>
         </w:rPr>
-        <w:t>S</w:t>
-      </w:r>
-      <w:r>
-        <w:rPr>
-          <w:rFonts w:ascii="Arial" w:hAnsi="Arial" w:cs="Arial"/>
-        </w:rPr>
-        <w:t>how the app run</w:t>
-      </w:r>
-      <w:r>
-        <w:rPr>
-          <w:rFonts w:ascii="Arial" w:hAnsi="Arial" w:cs="Arial"/>
-        </w:rPr>
-        <w:t>ning live on</w:t>
-      </w:r>
-      <w:r>
-        <w:rPr>
-          <w:rFonts w:ascii="Arial" w:hAnsi="Arial" w:cs="Arial"/>
-        </w:rPr>
-        <w:t xml:space="preserve"> GCP</w:t>
+        <w:t>D</w:t>
+      </w:r>
+      <w:r>
+        <w:rPr>
+          <w:rFonts w:ascii="Arial" w:hAnsi="Arial" w:cs="Arial"/>
+        </w:rPr>
+        <w:t xml:space="preserve">emonstrate that all the pages exist by directly hitting </w:t>
+      </w:r>
+      <w:r>
+        <w:rPr>
+          <w:rFonts w:ascii="Arial" w:hAnsi="Arial" w:cs="Arial"/>
+        </w:rPr>
+        <w:t>the URL</w:t>
+      </w:r>
+      <w:r>
+        <w:rPr>
+          <w:rFonts w:ascii="Arial" w:hAnsi="Arial" w:cs="Arial"/>
+        </w:rPr>
+        <w:t>s</w:t>
       </w:r>
     </w:p>
     <w:p>
@@ -2764,25 +2668,435 @@
         <w:rPr>
           <w:rFonts w:ascii="Arial" w:hAnsi="Arial" w:cs="Arial"/>
         </w:rPr>
-        <w:t>D</w:t>
-      </w:r>
-      <w:r>
-        <w:rPr>
-          <w:rFonts w:ascii="Arial" w:hAnsi="Arial" w:cs="Arial"/>
-        </w:rPr>
-        <w:t xml:space="preserve">emonstrate that all the pages exist by directly hitting </w:t>
-      </w:r>
-      <w:r>
-        <w:rPr>
-          <w:rFonts w:ascii="Arial" w:hAnsi="Arial" w:cs="Arial"/>
-        </w:rPr>
-        <w:t>the URL</w:t>
-      </w:r>
-      <w:r>
-        <w:rPr>
-          <w:rFonts w:ascii="Arial" w:hAnsi="Arial" w:cs="Arial"/>
-        </w:rPr>
-        <w:t>s</w:t>
+        <w:t xml:space="preserve">Display the result of the </w:t>
+      </w:r>
+      <w:r>
+        <w:rPr>
+          <w:rFonts w:ascii="Arial" w:hAnsi="Arial" w:cs="Arial"/>
+        </w:rPr>
+        <w:t xml:space="preserve">test </w:t>
+      </w:r>
+      <w:r>
+        <w:rPr>
+          <w:rFonts w:ascii="Arial" w:hAnsi="Arial" w:cs="Arial"/>
+        </w:rPr>
+        <w:t xml:space="preserve">endpoint </w:t>
+      </w:r>
+      <w:r>
+        <w:rPr>
+          <w:rFonts w:ascii="Arial" w:hAnsi="Arial" w:cs="Arial"/>
+        </w:rPr>
+        <w:t xml:space="preserve">service </w:t>
+      </w:r>
+      <w:r>
+        <w:rPr>
+          <w:rFonts w:ascii="Arial" w:hAnsi="Arial" w:cs="Arial"/>
+        </w:rPr>
+        <w:t>call</w:t>
+      </w:r>
+    </w:p>
+    <w:p>
+      <w:pPr>
+        <w:pStyle w:val="NoSpacing"/>
+        <w:numPr>
+          <w:ilvl w:val="0"/>
+          <w:numId w:val="39"/>
+        </w:numPr>
+        <w:rPr>
+          <w:rFonts w:ascii="Arial" w:hAnsi="Arial" w:cs="Arial"/>
+          <w:b/>
+        </w:rPr>
+      </w:pPr>
+      <w:r>
+        <w:rPr>
+          <w:rFonts w:ascii="Arial" w:hAnsi="Arial" w:cs="Arial"/>
+          <w:b/>
+        </w:rPr>
+        <w:t>Milestone 2</w:t>
+      </w:r>
+      <w:r>
+        <w:rPr>
+          <w:rFonts w:ascii="Arial" w:hAnsi="Arial" w:cs="Arial"/>
+          <w:b/>
+        </w:rPr>
+        <w:t>:</w:t>
+      </w:r>
+    </w:p>
+    <w:p>
+      <w:pPr>
+        <w:pStyle w:val="NoSpacing"/>
+        <w:numPr>
+          <w:ilvl w:val="0"/>
+          <w:numId w:val="48"/>
+        </w:numPr>
+        <w:rPr>
+          <w:rFonts w:ascii="Arial" w:hAnsi="Arial" w:cs="Arial"/>
+          <w:b/>
+        </w:rPr>
+      </w:pPr>
+      <w:r>
+        <w:rPr>
+          <w:rFonts w:ascii="Arial" w:hAnsi="Arial" w:cs="Arial"/>
+        </w:rPr>
+        <w:t>Have all the pages implemented – sign-in/registration, profile page, home page (at a minimum)</w:t>
+      </w:r>
+    </w:p>
+    <w:p>
+      <w:pPr>
+        <w:pStyle w:val="NoSpacing"/>
+        <w:numPr>
+          <w:ilvl w:val="0"/>
+          <w:numId w:val="48"/>
+        </w:numPr>
+        <w:rPr>
+          <w:rFonts w:ascii="Arial" w:hAnsi="Arial" w:cs="Arial"/>
+          <w:b/>
+        </w:rPr>
+      </w:pPr>
+      <w:r>
+        <w:rPr>
+          <w:rFonts w:ascii="Arial" w:hAnsi="Arial" w:cs="Arial"/>
+        </w:rPr>
+        <w:t>In the service layer, b</w:t>
+      </w:r>
+      <w:r>
+        <w:rPr>
+          <w:rFonts w:ascii="Arial" w:hAnsi="Arial" w:cs="Arial"/>
+        </w:rPr>
+        <w:t xml:space="preserve">e hitting </w:t>
+      </w:r>
+      <w:r>
+        <w:rPr>
+          <w:rFonts w:ascii="Arial" w:hAnsi="Arial" w:cs="Arial"/>
+        </w:rPr>
+        <w:t xml:space="preserve">a </w:t>
+      </w:r>
+      <w:r>
+        <w:rPr>
+          <w:rFonts w:ascii="Arial" w:hAnsi="Arial" w:cs="Arial"/>
+        </w:rPr>
+        <w:t>My</w:t>
+      </w:r>
+      <w:r>
+        <w:rPr>
+          <w:rFonts w:ascii="Arial" w:hAnsi="Arial" w:cs="Arial"/>
+        </w:rPr>
+        <w:t>SQL Database</w:t>
+      </w:r>
+      <w:r>
+        <w:rPr>
+          <w:rFonts w:ascii="Arial" w:hAnsi="Arial" w:cs="Arial"/>
+        </w:rPr>
+        <w:t xml:space="preserve"> </w:t>
+      </w:r>
+      <w:r>
+        <w:rPr>
+          <w:rFonts w:ascii="Arial" w:hAnsi="Arial" w:cs="Arial"/>
+        </w:rPr>
+        <w:t>and be able to create/edit</w:t>
+      </w:r>
+      <w:r>
+        <w:rPr>
+          <w:rFonts w:ascii="Arial" w:hAnsi="Arial" w:cs="Arial"/>
+        </w:rPr>
+        <w:t xml:space="preserve"> </w:t>
+      </w:r>
+      <w:r>
+        <w:rPr>
+          <w:rFonts w:ascii="Arial" w:hAnsi="Arial" w:cs="Arial"/>
+        </w:rPr>
+        <w:t>account</w:t>
+      </w:r>
+      <w:r>
+        <w:rPr>
+          <w:rFonts w:ascii="Arial" w:hAnsi="Arial" w:cs="Arial"/>
+        </w:rPr>
+        <w:t xml:space="preserve">, and add/edit </w:t>
+      </w:r>
+      <w:r>
+        <w:rPr>
+          <w:rFonts w:ascii="Arial" w:hAnsi="Arial" w:cs="Arial"/>
+        </w:rPr>
+        <w:t>trips</w:t>
+      </w:r>
+      <w:r>
+        <w:rPr>
+          <w:rFonts w:ascii="Arial" w:hAnsi="Arial" w:cs="Arial"/>
+        </w:rPr>
+        <w:t xml:space="preserve">, create/edit </w:t>
+      </w:r>
+      <w:r>
+        <w:rPr>
+          <w:rFonts w:ascii="Arial" w:hAnsi="Arial" w:cs="Arial"/>
+        </w:rPr>
+        <w:t>stops</w:t>
+      </w:r>
+      <w:r>
+        <w:rPr>
+          <w:rFonts w:ascii="Arial" w:hAnsi="Arial" w:cs="Arial"/>
+        </w:rPr>
+        <w:t xml:space="preserve">, set </w:t>
+      </w:r>
+      <w:r>
+        <w:rPr>
+          <w:rFonts w:ascii="Arial" w:hAnsi="Arial" w:cs="Arial"/>
+        </w:rPr>
+        <w:t xml:space="preserve">dates, </w:t>
+      </w:r>
+      <w:r>
+        <w:rPr>
+          <w:rFonts w:ascii="Arial" w:hAnsi="Arial" w:cs="Arial"/>
+        </w:rPr>
+        <w:t xml:space="preserve">review stops, </w:t>
+      </w:r>
+      <w:r>
+        <w:rPr>
+          <w:rFonts w:ascii="Arial" w:hAnsi="Arial" w:cs="Arial"/>
+        </w:rPr>
+        <w:t>etc.</w:t>
+      </w:r>
+    </w:p>
+    <w:p>
+      <w:pPr>
+        <w:pStyle w:val="NoSpacing"/>
+        <w:numPr>
+          <w:ilvl w:val="0"/>
+          <w:numId w:val="48"/>
+        </w:numPr>
+        <w:rPr>
+          <w:rFonts w:ascii="Arial" w:hAnsi="Arial" w:cs="Arial"/>
+        </w:rPr>
+      </w:pPr>
+      <w:r>
+        <w:rPr>
+          <w:rFonts w:ascii="Arial" w:hAnsi="Arial" w:cs="Arial"/>
+        </w:rPr>
+        <w:t>Have deployed the template project to GCP</w:t>
+      </w:r>
+    </w:p>
+    <w:p>
+      <w:pPr>
+        <w:pStyle w:val="NoSpacing"/>
+        <w:numPr>
+          <w:ilvl w:val="0"/>
+          <w:numId w:val="48"/>
+        </w:numPr>
+        <w:rPr>
+          <w:rFonts w:ascii="Arial" w:hAnsi="Arial" w:cs="Arial"/>
+        </w:rPr>
+      </w:pPr>
+      <w:r>
+        <w:rPr>
+          <w:rFonts w:ascii="Arial" w:hAnsi="Arial" w:cs="Arial"/>
+        </w:rPr>
+        <w:t>Have continuous integration setup (a Git commit triggers a build, which triggers a GCP deployment)</w:t>
+      </w:r>
+    </w:p>
+    <w:p>
+      <w:pPr>
+        <w:pStyle w:val="NoSpacing"/>
+        <w:numPr>
+          <w:ilvl w:val="0"/>
+          <w:numId w:val="48"/>
+        </w:numPr>
+        <w:rPr>
+          <w:rFonts w:ascii="Arial" w:hAnsi="Arial" w:cs="Arial"/>
+          <w:b/>
+        </w:rPr>
+      </w:pPr>
+      <w:r>
+        <w:rPr>
+          <w:rFonts w:ascii="Arial" w:hAnsi="Arial" w:cs="Arial"/>
+        </w:rPr>
+        <w:t xml:space="preserve">In the front-end, the </w:t>
+      </w:r>
+      <w:r>
+        <w:rPr>
+          <w:rFonts w:ascii="Arial" w:hAnsi="Arial" w:cs="Arial"/>
+        </w:rPr>
+        <w:t>individual</w:t>
+      </w:r>
+      <w:r>
+        <w:rPr>
+          <w:rFonts w:ascii="Arial" w:hAnsi="Arial" w:cs="Arial"/>
+        </w:rPr>
+        <w:t xml:space="preserve"> </w:t>
+      </w:r>
+      <w:r>
+        <w:rPr>
+          <w:rFonts w:ascii="Arial" w:hAnsi="Arial" w:cs="Arial"/>
+        </w:rPr>
+        <w:t xml:space="preserve">should be able </w:t>
+      </w:r>
+      <w:r>
+        <w:rPr>
+          <w:rFonts w:ascii="Arial" w:hAnsi="Arial" w:cs="Arial"/>
+        </w:rPr>
+        <w:t>to</w:t>
+      </w:r>
+    </w:p>
+    <w:p>
+      <w:pPr>
+        <w:pStyle w:val="NoSpacing"/>
+        <w:numPr>
+          <w:ilvl w:val="1"/>
+          <w:numId w:val="48"/>
+        </w:numPr>
+        <w:rPr>
+          <w:rFonts w:ascii="Arial" w:hAnsi="Arial" w:cs="Arial"/>
+          <w:b/>
+        </w:rPr>
+      </w:pPr>
+      <w:r>
+        <w:rPr>
+          <w:rFonts w:ascii="Arial" w:hAnsi="Arial" w:cs="Arial"/>
+        </w:rPr>
+        <w:t xml:space="preserve">Register </w:t>
+      </w:r>
+      <w:r>
+        <w:rPr>
+          <w:rFonts w:ascii="Arial" w:hAnsi="Arial" w:cs="Arial"/>
+        </w:rPr>
+        <w:t>and l</w:t>
+      </w:r>
+      <w:r>
+        <w:rPr>
+          <w:rFonts w:ascii="Arial" w:hAnsi="Arial" w:cs="Arial"/>
+        </w:rPr>
+        <w:t>og in</w:t>
+      </w:r>
+    </w:p>
+    <w:p>
+      <w:pPr>
+        <w:pStyle w:val="NoSpacing"/>
+        <w:numPr>
+          <w:ilvl w:val="1"/>
+          <w:numId w:val="48"/>
+        </w:numPr>
+        <w:rPr>
+          <w:rFonts w:ascii="Arial" w:hAnsi="Arial" w:cs="Arial"/>
+          <w:b/>
+        </w:rPr>
+      </w:pPr>
+      <w:r>
+        <w:rPr>
+          <w:rFonts w:ascii="Arial" w:hAnsi="Arial" w:cs="Arial"/>
+        </w:rPr>
+        <w:t xml:space="preserve">Add and edit </w:t>
+      </w:r>
+      <w:r>
+        <w:rPr>
+          <w:rFonts w:ascii="Arial" w:hAnsi="Arial" w:cs="Arial"/>
+        </w:rPr>
+        <w:t>trips</w:t>
+      </w:r>
+    </w:p>
+    <w:p>
+      <w:pPr>
+        <w:pStyle w:val="NoSpacing"/>
+        <w:numPr>
+          <w:ilvl w:val="1"/>
+          <w:numId w:val="48"/>
+        </w:numPr>
+        <w:rPr>
+          <w:rFonts w:ascii="Arial" w:hAnsi="Arial" w:cs="Arial"/>
+          <w:b/>
+        </w:rPr>
+      </w:pPr>
+      <w:r>
+        <w:rPr>
+          <w:rFonts w:ascii="Arial" w:hAnsi="Arial" w:cs="Arial"/>
+        </w:rPr>
+        <w:t xml:space="preserve">Specify </w:t>
+      </w:r>
+      <w:r>
+        <w:rPr>
+          <w:rFonts w:ascii="Arial" w:hAnsi="Arial" w:cs="Arial"/>
+        </w:rPr>
+        <w:t xml:space="preserve">preferences for their </w:t>
+      </w:r>
+      <w:r>
+        <w:rPr>
+          <w:rFonts w:ascii="Arial" w:hAnsi="Arial" w:cs="Arial"/>
+        </w:rPr>
+        <w:t>stops</w:t>
+      </w:r>
+      <w:r>
+        <w:rPr>
+          <w:rFonts w:ascii="Arial" w:hAnsi="Arial" w:cs="Arial"/>
+        </w:rPr>
+        <w:t>, dates, etc.</w:t>
+      </w:r>
+    </w:p>
+    <w:p>
+      <w:pPr>
+        <w:pStyle w:val="NoSpacing"/>
+        <w:numPr>
+          <w:ilvl w:val="1"/>
+          <w:numId w:val="48"/>
+        </w:numPr>
+        <w:rPr>
+          <w:rFonts w:ascii="Arial" w:hAnsi="Arial" w:cs="Arial"/>
+          <w:b/>
+        </w:rPr>
+      </w:pPr>
+      <w:r>
+        <w:rPr>
+          <w:rFonts w:ascii="Arial" w:hAnsi="Arial" w:cs="Arial"/>
+        </w:rPr>
+        <w:t xml:space="preserve">Rate the trip and the stops </w:t>
+      </w:r>
+      <w:r>
+        <w:rPr>
+          <w:rFonts w:ascii="Arial" w:hAnsi="Arial" w:cs="Arial"/>
+        </w:rPr>
+        <w:t>suggested</w:t>
+      </w:r>
+    </w:p>
+    <w:p>
+      <w:pPr>
+        <w:pStyle w:val="NoSpacing"/>
+        <w:numPr>
+          <w:ilvl w:val="0"/>
+          <w:numId w:val="48"/>
+        </w:numPr>
+        <w:rPr>
+          <w:rFonts w:ascii="Arial" w:hAnsi="Arial" w:cs="Arial"/>
+          <w:b/>
+        </w:rPr>
+      </w:pPr>
+      <w:r>
+        <w:rPr>
+          <w:rFonts w:ascii="Arial" w:hAnsi="Arial" w:cs="Arial"/>
+        </w:rPr>
+        <w:t>Add unit tests in Java layer and add a testing step to the continuous integration deployment pipeline</w:t>
+      </w:r>
+      <w:r>
+        <w:rPr>
+          <w:rFonts w:ascii="Arial" w:hAnsi="Arial" w:cs="Arial"/>
+        </w:rPr>
+        <w:t xml:space="preserve"> (maintain and update tests moving forward) </w:t>
+      </w:r>
+    </w:p>
+    <w:p>
+      <w:pPr>
+        <w:pStyle w:val="NoSpacing"/>
+        <w:numPr>
+          <w:ilvl w:val="3"/>
+          <w:numId w:val="39"/>
+        </w:numPr>
+        <w:ind w:left="360"/>
+        <w:rPr>
+          <w:rFonts w:ascii="Arial" w:hAnsi="Arial" w:cs="Arial"/>
+          <w:b/>
+        </w:rPr>
+      </w:pPr>
+      <w:r>
+        <w:rPr>
+          <w:rFonts w:ascii="Arial" w:hAnsi="Arial" w:cs="Arial"/>
+          <w:b/>
+        </w:rPr>
+        <w:t xml:space="preserve">Demo: </w:t>
       </w:r>
     </w:p>
     <w:p>
@@ -2801,19 +3115,7 @@
         <w:rPr>
           <w:rFonts w:ascii="Arial" w:hAnsi="Arial" w:cs="Arial"/>
         </w:rPr>
-        <w:t>Change</w:t>
-      </w:r>
-      <w:r>
-        <w:rPr>
-          <w:rFonts w:ascii="Arial" w:hAnsi="Arial" w:cs="Arial"/>
-        </w:rPr>
-        <w:t xml:space="preserve"> the message on the home page and commit the change, then check if the continuous integration is working and the messag</w:t>
-      </w:r>
-      <w:r>
-        <w:rPr>
-          <w:rFonts w:ascii="Arial" w:hAnsi="Arial" w:cs="Arial"/>
-        </w:rPr>
-        <w:t>e changed on the live site</w:t>
+        <w:t>Show the app running live on GCP</w:t>
       </w:r>
     </w:p>
     <w:p>
@@ -2832,399 +3134,7 @@
         <w:rPr>
           <w:rFonts w:ascii="Arial" w:hAnsi="Arial" w:cs="Arial"/>
         </w:rPr>
-        <w:t xml:space="preserve">Display the result of the </w:t>
-      </w:r>
-      <w:r>
-        <w:rPr>
-          <w:rFonts w:ascii="Arial" w:hAnsi="Arial" w:cs="Arial"/>
-        </w:rPr>
-        <w:t xml:space="preserve">test </w:t>
-      </w:r>
-      <w:r>
-        <w:rPr>
-          <w:rFonts w:ascii="Arial" w:hAnsi="Arial" w:cs="Arial"/>
-        </w:rPr>
-        <w:t xml:space="preserve">endpoint </w:t>
-      </w:r>
-      <w:r>
-        <w:rPr>
-          <w:rFonts w:ascii="Arial" w:hAnsi="Arial" w:cs="Arial"/>
-        </w:rPr>
-        <w:t xml:space="preserve">service </w:t>
-      </w:r>
-      <w:r>
-        <w:rPr>
-          <w:rFonts w:ascii="Arial" w:hAnsi="Arial" w:cs="Arial"/>
-        </w:rPr>
-        <w:t>call</w:t>
-      </w:r>
-    </w:p>
-    <w:p>
-      <w:pPr>
-        <w:pStyle w:val="NoSpacing"/>
-        <w:numPr>
-          <w:ilvl w:val="0"/>
-          <w:numId w:val="39"/>
-        </w:numPr>
-        <w:rPr>
-          <w:rFonts w:ascii="Arial" w:hAnsi="Arial" w:cs="Arial"/>
-          <w:b/>
-        </w:rPr>
-      </w:pPr>
-      <w:r>
-        <w:rPr>
-          <w:rFonts w:ascii="Arial" w:hAnsi="Arial" w:cs="Arial"/>
-          <w:b/>
-        </w:rPr>
-        <w:t>Milestone 2</w:t>
-      </w:r>
-      <w:r>
-        <w:rPr>
-          <w:rFonts w:ascii="Arial" w:hAnsi="Arial" w:cs="Arial"/>
-          <w:b/>
-        </w:rPr>
-        <w:t>:</w:t>
-      </w:r>
-    </w:p>
-    <w:p>
-      <w:pPr>
-        <w:pStyle w:val="NoSpacing"/>
-        <w:numPr>
-          <w:ilvl w:val="0"/>
-          <w:numId w:val="48"/>
-        </w:numPr>
-        <w:rPr>
-          <w:rFonts w:ascii="Arial" w:hAnsi="Arial" w:cs="Arial"/>
-          <w:b/>
-        </w:rPr>
-      </w:pPr>
-      <w:r>
-        <w:rPr>
-          <w:rFonts w:ascii="Arial" w:hAnsi="Arial" w:cs="Arial"/>
-        </w:rPr>
-        <w:t>Have all the pages implemented – sign-in/registration, profile page, home page (at a minimum)</w:t>
-      </w:r>
-    </w:p>
-    <w:p>
-      <w:pPr>
-        <w:pStyle w:val="NoSpacing"/>
-        <w:numPr>
-          <w:ilvl w:val="0"/>
-          <w:numId w:val="48"/>
-        </w:numPr>
-        <w:rPr>
-          <w:rFonts w:ascii="Arial" w:hAnsi="Arial" w:cs="Arial"/>
-          <w:b/>
-        </w:rPr>
-      </w:pPr>
-      <w:r>
-        <w:rPr>
-          <w:rFonts w:ascii="Arial" w:hAnsi="Arial" w:cs="Arial"/>
-        </w:rPr>
-        <w:t>In the service layer, b</w:t>
-      </w:r>
-      <w:r>
-        <w:rPr>
-          <w:rFonts w:ascii="Arial" w:hAnsi="Arial" w:cs="Arial"/>
-        </w:rPr>
-        <w:t xml:space="preserve">e hitting </w:t>
-      </w:r>
-      <w:r>
-        <w:rPr>
-          <w:rFonts w:ascii="Arial" w:hAnsi="Arial" w:cs="Arial"/>
-        </w:rPr>
-        <w:t xml:space="preserve">a </w:t>
-      </w:r>
-      <w:r>
-        <w:rPr>
-          <w:rFonts w:ascii="Arial" w:hAnsi="Arial" w:cs="Arial"/>
-        </w:rPr>
-        <w:t>My</w:t>
-      </w:r>
-      <w:r>
-        <w:rPr>
-          <w:rFonts w:ascii="Arial" w:hAnsi="Arial" w:cs="Arial"/>
-        </w:rPr>
-        <w:t>SQL Database</w:t>
-      </w:r>
-      <w:r>
-        <w:rPr>
-          <w:rFonts w:ascii="Arial" w:hAnsi="Arial" w:cs="Arial"/>
-        </w:rPr>
-        <w:t xml:space="preserve"> </w:t>
-      </w:r>
-      <w:r>
-        <w:rPr>
-          <w:rFonts w:ascii="Arial" w:hAnsi="Arial" w:cs="Arial"/>
-        </w:rPr>
-        <w:t>and be able to create/edit</w:t>
-      </w:r>
-      <w:r>
-        <w:rPr>
-          <w:rFonts w:ascii="Arial" w:hAnsi="Arial" w:cs="Arial"/>
-        </w:rPr>
-        <w:t xml:space="preserve"> </w:t>
-      </w:r>
-      <w:r>
-        <w:rPr>
-          <w:rFonts w:ascii="Arial" w:hAnsi="Arial" w:cs="Arial"/>
-        </w:rPr>
-        <w:t>account</w:t>
-      </w:r>
-      <w:r>
-        <w:rPr>
-          <w:rFonts w:ascii="Arial" w:hAnsi="Arial" w:cs="Arial"/>
-        </w:rPr>
-        <w:t xml:space="preserve">, and add/edit </w:t>
-      </w:r>
-      <w:r>
-        <w:rPr>
-          <w:rFonts w:ascii="Arial" w:hAnsi="Arial" w:cs="Arial"/>
-        </w:rPr>
-        <w:t>trips</w:t>
-      </w:r>
-      <w:r>
-        <w:rPr>
-          <w:rFonts w:ascii="Arial" w:hAnsi="Arial" w:cs="Arial"/>
-        </w:rPr>
-        <w:t xml:space="preserve">, create/edit </w:t>
-      </w:r>
-      <w:r>
-        <w:rPr>
-          <w:rFonts w:ascii="Arial" w:hAnsi="Arial" w:cs="Arial"/>
-        </w:rPr>
-        <w:t>stops</w:t>
-      </w:r>
-      <w:r>
-        <w:rPr>
-          <w:rFonts w:ascii="Arial" w:hAnsi="Arial" w:cs="Arial"/>
-        </w:rPr>
-        <w:t xml:space="preserve">, set </w:t>
-      </w:r>
-      <w:r>
-        <w:rPr>
-          <w:rFonts w:ascii="Arial" w:hAnsi="Arial" w:cs="Arial"/>
-        </w:rPr>
-        <w:t xml:space="preserve">dates, </w:t>
-      </w:r>
-      <w:r>
-        <w:rPr>
-          <w:rFonts w:ascii="Arial" w:hAnsi="Arial" w:cs="Arial"/>
-        </w:rPr>
-        <w:t xml:space="preserve">review stops, </w:t>
-      </w:r>
-      <w:r>
-        <w:rPr>
-          <w:rFonts w:ascii="Arial" w:hAnsi="Arial" w:cs="Arial"/>
-        </w:rPr>
-        <w:t>etc.</w:t>
-      </w:r>
-    </w:p>
-    <w:p>
-      <w:pPr>
-        <w:pStyle w:val="NoSpacing"/>
-        <w:numPr>
-          <w:ilvl w:val="0"/>
-          <w:numId w:val="48"/>
-        </w:numPr>
-        <w:rPr>
-          <w:rFonts w:ascii="Arial" w:hAnsi="Arial" w:cs="Arial"/>
-          <w:b/>
-        </w:rPr>
-      </w:pPr>
-      <w:r>
-        <w:rPr>
-          <w:rFonts w:ascii="Arial" w:hAnsi="Arial" w:cs="Arial"/>
-        </w:rPr>
-        <w:t xml:space="preserve">In the front-end, the </w:t>
-      </w:r>
-      <w:r>
-        <w:rPr>
-          <w:rFonts w:ascii="Arial" w:hAnsi="Arial" w:cs="Arial"/>
-        </w:rPr>
-        <w:t>individual</w:t>
-      </w:r>
-      <w:r>
-        <w:rPr>
-          <w:rFonts w:ascii="Arial" w:hAnsi="Arial" w:cs="Arial"/>
-        </w:rPr>
-        <w:t xml:space="preserve"> </w:t>
-      </w:r>
-      <w:r>
-        <w:rPr>
-          <w:rFonts w:ascii="Arial" w:hAnsi="Arial" w:cs="Arial"/>
-        </w:rPr>
-        <w:t xml:space="preserve">should be able </w:t>
-      </w:r>
-      <w:r>
-        <w:rPr>
-          <w:rFonts w:ascii="Arial" w:hAnsi="Arial" w:cs="Arial"/>
-        </w:rPr>
-        <w:t>to</w:t>
-      </w:r>
-    </w:p>
-    <w:p>
-      <w:pPr>
-        <w:pStyle w:val="NoSpacing"/>
-        <w:numPr>
-          <w:ilvl w:val="1"/>
-          <w:numId w:val="48"/>
-        </w:numPr>
-        <w:rPr>
-          <w:rFonts w:ascii="Arial" w:hAnsi="Arial" w:cs="Arial"/>
-          <w:b/>
-        </w:rPr>
-      </w:pPr>
-      <w:r>
-        <w:rPr>
-          <w:rFonts w:ascii="Arial" w:hAnsi="Arial" w:cs="Arial"/>
-        </w:rPr>
-        <w:t xml:space="preserve">Register </w:t>
-      </w:r>
-      <w:r>
-        <w:rPr>
-          <w:rFonts w:ascii="Arial" w:hAnsi="Arial" w:cs="Arial"/>
-        </w:rPr>
-        <w:t>and l</w:t>
-      </w:r>
-      <w:r>
-        <w:rPr>
-          <w:rFonts w:ascii="Arial" w:hAnsi="Arial" w:cs="Arial"/>
-        </w:rPr>
-        <w:t>og in</w:t>
-      </w:r>
-    </w:p>
-    <w:p>
-      <w:pPr>
-        <w:pStyle w:val="NoSpacing"/>
-        <w:numPr>
-          <w:ilvl w:val="1"/>
-          <w:numId w:val="48"/>
-        </w:numPr>
-        <w:rPr>
-          <w:rFonts w:ascii="Arial" w:hAnsi="Arial" w:cs="Arial"/>
-          <w:b/>
-        </w:rPr>
-      </w:pPr>
-      <w:r>
-        <w:rPr>
-          <w:rFonts w:ascii="Arial" w:hAnsi="Arial" w:cs="Arial"/>
-        </w:rPr>
-        <w:t xml:space="preserve">Add and edit </w:t>
-      </w:r>
-      <w:r>
-        <w:rPr>
-          <w:rFonts w:ascii="Arial" w:hAnsi="Arial" w:cs="Arial"/>
-        </w:rPr>
-        <w:t>trips</w:t>
-      </w:r>
-    </w:p>
-    <w:p>
-      <w:pPr>
-        <w:pStyle w:val="NoSpacing"/>
-        <w:numPr>
-          <w:ilvl w:val="1"/>
-          <w:numId w:val="48"/>
-        </w:numPr>
-        <w:rPr>
-          <w:rFonts w:ascii="Arial" w:hAnsi="Arial" w:cs="Arial"/>
-          <w:b/>
-        </w:rPr>
-      </w:pPr>
-      <w:r>
-        <w:rPr>
-          <w:rFonts w:ascii="Arial" w:hAnsi="Arial" w:cs="Arial"/>
-        </w:rPr>
-        <w:t xml:space="preserve">Specify </w:t>
-      </w:r>
-      <w:r>
-        <w:rPr>
-          <w:rFonts w:ascii="Arial" w:hAnsi="Arial" w:cs="Arial"/>
-        </w:rPr>
-        <w:t xml:space="preserve">preferences for their </w:t>
-      </w:r>
-      <w:r>
-        <w:rPr>
-          <w:rFonts w:ascii="Arial" w:hAnsi="Arial" w:cs="Arial"/>
-        </w:rPr>
-        <w:t>stops</w:t>
-      </w:r>
-      <w:r>
-        <w:rPr>
-          <w:rFonts w:ascii="Arial" w:hAnsi="Arial" w:cs="Arial"/>
-        </w:rPr>
-        <w:t>, dates, etc.</w:t>
-      </w:r>
-    </w:p>
-    <w:p>
-      <w:pPr>
-        <w:pStyle w:val="NoSpacing"/>
-        <w:numPr>
-          <w:ilvl w:val="1"/>
-          <w:numId w:val="48"/>
-        </w:numPr>
-        <w:rPr>
-          <w:rFonts w:ascii="Arial" w:hAnsi="Arial" w:cs="Arial"/>
-          <w:b/>
-        </w:rPr>
-      </w:pPr>
-      <w:r>
-        <w:rPr>
-          <w:rFonts w:ascii="Arial" w:hAnsi="Arial" w:cs="Arial"/>
-        </w:rPr>
-        <w:t xml:space="preserve">Rate the trip and the stops </w:t>
-      </w:r>
-      <w:r>
-        <w:rPr>
-          <w:rFonts w:ascii="Arial" w:hAnsi="Arial" w:cs="Arial"/>
-        </w:rPr>
-        <w:t>suggested</w:t>
-      </w:r>
-    </w:p>
-    <w:p>
-      <w:pPr>
-        <w:pStyle w:val="NoSpacing"/>
-        <w:numPr>
-          <w:ilvl w:val="0"/>
-          <w:numId w:val="48"/>
-        </w:numPr>
-        <w:rPr>
-          <w:rFonts w:ascii="Arial" w:hAnsi="Arial" w:cs="Arial"/>
-          <w:b/>
-        </w:rPr>
-      </w:pPr>
-      <w:r>
-        <w:rPr>
-          <w:rFonts w:ascii="Arial" w:hAnsi="Arial" w:cs="Arial"/>
-        </w:rPr>
-        <w:t>Add unit tests in Java layer and add a testing step to the continuous integration deployment pipeline</w:t>
-      </w:r>
-      <w:r>
-        <w:rPr>
-          <w:rFonts w:ascii="Arial" w:hAnsi="Arial" w:cs="Arial"/>
-        </w:rPr>
-        <w:t xml:space="preserve"> (maintain and update tests moving forward) </w:t>
-      </w:r>
-    </w:p>
-    <w:p>
-      <w:pPr>
-        <w:pStyle w:val="NoSpacing"/>
-        <w:numPr>
-          <w:ilvl w:val="3"/>
-          <w:numId w:val="39"/>
-        </w:numPr>
-        <w:ind w:left="360"/>
-        <w:rPr>
-          <w:rFonts w:ascii="Arial" w:hAnsi="Arial" w:cs="Arial"/>
-          <w:b/>
-        </w:rPr>
-      </w:pPr>
-      <w:r>
-        <w:rPr>
-          <w:rFonts w:ascii="Arial" w:hAnsi="Arial" w:cs="Arial"/>
-          <w:b/>
-        </w:rPr>
-        <w:t xml:space="preserve">Demo: </w:t>
+        <w:t>Change the message on the home page and commit the change, then check if the continuous integration is working and the message changed on the live site</w:t>
       </w:r>
     </w:p>
     <w:p>
@@ -3569,19 +3479,11 @@
         </w:rPr>
         <w:t xml:space="preserve"> effectively </w:t>
       </w:r>
-      <w:proofErr w:type="gramStart"/>
-      <w:r>
-        <w:rPr>
-          <w:rFonts w:ascii="Arial" w:hAnsi="Arial" w:cs="Arial"/>
-        </w:rPr>
-        <w:t>and also</w:t>
-      </w:r>
-      <w:proofErr w:type="gramEnd"/>
-      <w:r>
-        <w:rPr>
-          <w:rFonts w:ascii="Arial" w:hAnsi="Arial" w:cs="Arial"/>
-        </w:rPr>
-        <w:t xml:space="preserve"> </w:t>
+      <w:r>
+        <w:rPr>
+          <w:rFonts w:ascii="Arial" w:hAnsi="Arial" w:cs="Arial"/>
+        </w:rPr>
+        <w:t xml:space="preserve">and also </w:t>
       </w:r>
       <w:r>
         <w:rPr>
@@ -6924,23 +6826,7 @@
           <w:rFonts w:ascii="Arial" w:hAnsi="Arial" w:cs="Arial"/>
           <w:szCs w:val="18"/>
         </w:rPr>
-        <w:t xml:space="preserve"> affecting the group from time to time. The project manager should </w:t>
-      </w:r>
-      <w:proofErr w:type="gramStart"/>
-      <w:r>
-        <w:rPr>
-          <w:rFonts w:ascii="Arial" w:hAnsi="Arial" w:cs="Arial"/>
-          <w:szCs w:val="18"/>
-        </w:rPr>
-        <w:t>be:</w:t>
-      </w:r>
-      <w:proofErr w:type="gramEnd"/>
-      <w:r>
-        <w:rPr>
-          <w:rFonts w:ascii="Arial" w:hAnsi="Arial" w:cs="Arial"/>
-          <w:szCs w:val="18"/>
-        </w:rPr>
-        <w:t xml:space="preserve"> professional and responsible, a good organizer</w:t>
+        <w:t xml:space="preserve"> affecting the group from time to time. The project manager should be: professional and responsible, a good organizer</w:t>
       </w:r>
       <w:r>
         <w:rPr>
@@ -7167,23 +7053,7 @@
           <w:rFonts w:ascii="Arial" w:hAnsi="Arial" w:cs="Arial"/>
           <w:szCs w:val="18"/>
         </w:rPr>
-        <w:t xml:space="preserve">Regardless of group member role, each team member is expected to make contributions to the </w:t>
-      </w:r>
-      <w:proofErr w:type="gramStart"/>
-      <w:r>
-        <w:rPr>
-          <w:rFonts w:ascii="Arial" w:hAnsi="Arial" w:cs="Arial"/>
-          <w:szCs w:val="18"/>
-        </w:rPr>
-        <w:t>code-base</w:t>
-      </w:r>
-      <w:proofErr w:type="gramEnd"/>
-      <w:r>
-        <w:rPr>
-          <w:rFonts w:ascii="Arial" w:hAnsi="Arial" w:cs="Arial"/>
-          <w:szCs w:val="18"/>
-        </w:rPr>
-        <w:t>.</w:t>
+        <w:t>Regardless of group member role, each team member is expected to make contributions to the code-base.</w:t>
       </w:r>
       <w:bookmarkStart w:id="29" w:name="_Toc331065400"/>
     </w:p>
@@ -7560,23 +7430,7 @@
                 <w:rFonts w:ascii="Arial" w:hAnsi="Arial" w:cs="Arial"/>
                 <w:color w:val="000000"/>
               </w:rPr>
-              <w:t xml:space="preserve">lass diagrams be built </w:t>
-            </w:r>
-            <w:proofErr w:type="gramStart"/>
-            <w:r>
-              <w:rPr>
-                <w:rFonts w:ascii="Arial" w:hAnsi="Arial" w:cs="Arial"/>
-                <w:color w:val="000000"/>
-              </w:rPr>
-              <w:t>off of</w:t>
-            </w:r>
-            <w:proofErr w:type="gramEnd"/>
-            <w:r>
-              <w:rPr>
-                <w:rFonts w:ascii="Arial" w:hAnsi="Arial" w:cs="Arial"/>
-                <w:color w:val="000000"/>
-              </w:rPr>
-              <w:t xml:space="preserve"> the requirements &amp; use </w:t>
+              <w:t xml:space="preserve">lass diagrams be built off of the requirements &amp; use </w:t>
             </w:r>
             <w:r>
               <w:rPr>
@@ -8455,21 +8309,7 @@
         <w:rPr>
           <w:rFonts w:ascii="Arial" w:hAnsi="Arial" w:cs="Arial"/>
         </w:rPr>
-        <w:t xml:space="preserve">Spring (aka Spring Framework) is an </w:t>
-      </w:r>
-      <w:proofErr w:type="gramStart"/>
-      <w:r>
-        <w:rPr>
-          <w:rFonts w:ascii="Arial" w:hAnsi="Arial" w:cs="Arial"/>
-        </w:rPr>
-        <w:t>open source</w:t>
-      </w:r>
-      <w:proofErr w:type="gramEnd"/>
-      <w:r>
-        <w:rPr>
-          <w:rFonts w:ascii="Arial" w:hAnsi="Arial" w:cs="Arial"/>
-        </w:rPr>
-        <w:t xml:space="preserve"> framework and inversion of control container for Java that was created to address the complexity of developing enterprise applications. Spring has layered architecture that allows developers to leverage certain components while not utilizing others that they may not care about. Spring’s biggest features include: </w:t>
+        <w:t xml:space="preserve">Spring (aka Spring Framework) is an open source framework and inversion of control container for Java that was created to address the complexity of developing enterprise applications. Spring has layered architecture that allows developers to leverage certain components while not utilizing others that they may not care about. Spring’s biggest features include: </w:t>
       </w:r>
     </w:p>
     <w:p>
@@ -8564,21 +8404,7 @@
         <w:rPr>
           <w:rFonts w:ascii="Arial" w:hAnsi="Arial" w:cs="Arial"/>
         </w:rPr>
-        <w:t xml:space="preserve">Messaging – Spring </w:t>
-      </w:r>
-      <w:proofErr w:type="gramStart"/>
-      <w:r>
-        <w:rPr>
-          <w:rFonts w:ascii="Arial" w:hAnsi="Arial" w:cs="Arial"/>
-        </w:rPr>
-        <w:t>is able to</w:t>
-      </w:r>
-      <w:proofErr w:type="gramEnd"/>
-      <w:r>
-        <w:rPr>
-          <w:rFonts w:ascii="Arial" w:hAnsi="Arial" w:cs="Arial"/>
-        </w:rPr>
-        <w:t xml:space="preserve"> leverage existing technologies, such as Java Messaging Service (JMS) for sending messages</w:t>
+        <w:t>Messaging – Spring is able to leverage existing technologies, such as Java Messaging Service (JMS) for sending messages</w:t>
       </w:r>
     </w:p>
     <w:p>
@@ -8746,21 +8572,7 @@
         <w:rPr>
           <w:rFonts w:ascii="Arial" w:hAnsi="Arial" w:cs="Arial"/>
         </w:rPr>
-        <w:t xml:space="preserve"> is a very </w:t>
-      </w:r>
-      <w:proofErr w:type="gramStart"/>
-      <w:r>
-        <w:rPr>
-          <w:rFonts w:ascii="Arial" w:hAnsi="Arial" w:cs="Arial"/>
-        </w:rPr>
-        <w:t>widely-used</w:t>
-      </w:r>
-      <w:proofErr w:type="gramEnd"/>
-      <w:r>
-        <w:rPr>
-          <w:rFonts w:ascii="Arial" w:hAnsi="Arial" w:cs="Arial"/>
-        </w:rPr>
-        <w:t xml:space="preserve"> platform and is currently </w:t>
+        <w:t xml:space="preserve"> is a very widely-used platform and is currently </w:t>
       </w:r>
       <w:r>
         <w:rPr>
@@ -9501,19 +9313,7 @@
             <w:rPr>
               <w:noProof/>
             </w:rPr>
-            <w:t>8</w:t>
-          </w:r>
-          <w:r>
-            <w:rPr>
-              <w:noProof/>
-            </w:rPr>
-            <w:t>//</w:t>
-          </w:r>
-          <w:r>
-            <w:rPr>
-              <w:noProof/>
-            </w:rPr>
-            <w:t>2022</w:t>
+            <w:t>82022</w:t>
           </w:r>
           <w:r>
             <w:fldChar w:fldCharType="end"/>
@@ -9702,7 +9502,21 @@
               <w:rFonts w:ascii="Arial" w:hAnsi="Arial" w:cs="Arial"/>
               <w:noProof/>
             </w:rPr>
-            <w:t>8/23/2022</w:t>
+            <w:t>8/</w:t>
+          </w:r>
+          <w:r>
+            <w:rPr>
+              <w:rFonts w:ascii="Arial" w:hAnsi="Arial" w:cs="Arial"/>
+              <w:noProof/>
+            </w:rPr>
+            <w:t>23</w:t>
+          </w:r>
+          <w:r>
+            <w:rPr>
+              <w:rFonts w:ascii="Arial" w:hAnsi="Arial" w:cs="Arial"/>
+              <w:noProof/>
+            </w:rPr>
+            <w:t>/2022</w:t>
           </w:r>
           <w:r>
             <w:rPr>
@@ -9906,7 +9720,21 @@
               <w:rFonts w:ascii="Arial" w:hAnsi="Arial" w:cs="Arial"/>
               <w:noProof/>
             </w:rPr>
-            <w:t>8/23/2022</w:t>
+            <w:t>8/</w:t>
+          </w:r>
+          <w:r>
+            <w:rPr>
+              <w:rFonts w:ascii="Arial" w:hAnsi="Arial" w:cs="Arial"/>
+              <w:noProof/>
+            </w:rPr>
+            <w:t>23</w:t>
+          </w:r>
+          <w:r>
+            <w:rPr>
+              <w:rFonts w:ascii="Arial" w:hAnsi="Arial" w:cs="Arial"/>
+              <w:noProof/>
+            </w:rPr>
+            <w:t>/2022</w:t>
           </w:r>
           <w:r>
             <w:rPr>
@@ -22788,21 +22616,15 @@
 </file>
 
 <file path=customXml/item1.xml><?xml version="1.0" encoding="utf-8"?>
-<p:properties xmlns:p="http://schemas.microsoft.com/office/2006/metadata/properties" xmlns:xsi="http://www.w3.org/2001/XMLSchema-instance" xmlns:pc="http://schemas.microsoft.com/office/infopath/2007/PartnerControls">
-  <documentManagement>
-    <lcf76f155ced4ddcb4097134ff3c332f xmlns="f5ddd0d5-9b79-4b0d-b88b-7e5de9b48fed">
-      <Terms xmlns="http://schemas.microsoft.com/office/infopath/2007/PartnerControls"/>
-    </lcf76f155ced4ddcb4097134ff3c332f>
-    <TaxCatchAll xmlns="02d12187-754c-41a9-9e93-c3e1cfacc155" xsi:nil="true"/>
-  </documentManagement>
-</p:properties>
+<?mso-contentType ?>
+<FormTemplates xmlns="http://schemas.microsoft.com/sharepoint/v3/contenttype/forms">
+  <Display>DocumentLibraryForm</Display>
+  <Edit>DocumentLibraryForm</Edit>
+  <New>DocumentLibraryForm</New>
+</FormTemplates>
 </file>
 
 <file path=customXml/item2.xml><?xml version="1.0" encoding="utf-8"?>
-<b:Sources xmlns:b="http://schemas.openxmlformats.org/officeDocument/2006/bibliography" xmlns="http://schemas.openxmlformats.org/officeDocument/2006/bibliography" SelectedStyle="\APA.XSL" StyleName="APA"/>
-</file>
-
-<file path=customXml/item3.xml><?xml version="1.0" encoding="utf-8"?>
 <ct:contentTypeSchema xmlns:ct="http://schemas.microsoft.com/office/2006/metadata/contentType" xmlns:ma="http://schemas.microsoft.com/office/2006/metadata/properties/metaAttributes" ct:_="" ma:_="" ma:contentTypeName="Document" ma:contentTypeID="0x010100F6CA50042C73074EB940F6EB0BE98E98" ma:contentTypeVersion="16" ma:contentTypeDescription="Create a new document." ma:contentTypeScope="" ma:versionID="137ea40a5ac448caffe02398d7c64b65">
   <xsd:schema xmlns:xsd="http://www.w3.org/2001/XMLSchema" xmlns:xs="http://www.w3.org/2001/XMLSchema" xmlns:p="http://schemas.microsoft.com/office/2006/metadata/properties" xmlns:ns2="f5ddd0d5-9b79-4b0d-b88b-7e5de9b48fed" xmlns:ns3="16b55599-95e6-4b46-89b3-480569b6ca5e" xmlns:ns4="02d12187-754c-41a9-9e93-c3e1cfacc155" targetNamespace="http://schemas.microsoft.com/office/2006/metadata/properties" ma:root="true" ma:fieldsID="327cd71a7c1870cae15f7a8cd6d0b147" ns2:_="" ns3:_="" ns4:_="">
     <xsd:import namespace="f5ddd0d5-9b79-4b0d-b88b-7e5de9b48fed"/>
@@ -23050,42 +22872,30 @@
 </ct:contentTypeSchema>
 </file>
 
+<file path=customXml/item3.xml><?xml version="1.0" encoding="utf-8"?>
+<b:Sources xmlns:b="http://schemas.openxmlformats.org/officeDocument/2006/bibliography" xmlns="http://schemas.openxmlformats.org/officeDocument/2006/bibliography" SelectedStyle="\APA.XSL" StyleName="APA"/>
+</file>
+
 <file path=customXml/item4.xml><?xml version="1.0" encoding="utf-8"?>
-<?mso-contentType ?>
-<FormTemplates xmlns="http://schemas.microsoft.com/sharepoint/v3/contenttype/forms">
-  <Display>DocumentLibraryForm</Display>
-  <Edit>DocumentLibraryForm</Edit>
-  <New>DocumentLibraryForm</New>
-</FormTemplates>
+<p:properties xmlns:p="http://schemas.microsoft.com/office/2006/metadata/properties" xmlns:xsi="http://www.w3.org/2001/XMLSchema-instance" xmlns:pc="http://schemas.microsoft.com/office/infopath/2007/PartnerControls">
+  <documentManagement>
+    <lcf76f155ced4ddcb4097134ff3c332f xmlns="f5ddd0d5-9b79-4b0d-b88b-7e5de9b48fed">
+      <Terms xmlns="http://schemas.microsoft.com/office/infopath/2007/PartnerControls"/>
+    </lcf76f155ced4ddcb4097134ff3c332f>
+    <TaxCatchAll xmlns="02d12187-754c-41a9-9e93-c3e1cfacc155" xsi:nil="true"/>
+  </documentManagement>
+</p:properties>
 </file>
 
 <file path=customXml/itemProps1.xml><?xml version="1.0" encoding="utf-8"?>
-<ds:datastoreItem xmlns:ds="http://schemas.openxmlformats.org/officeDocument/2006/customXml" ds:itemID="{7D1F1421-AB71-4723-AABC-2CB23BA748E8}">
+<ds:datastoreItem xmlns:ds="http://schemas.openxmlformats.org/officeDocument/2006/customXml" ds:itemID="{667A0EEE-3697-4C05-A73E-6F93418DA21F}">
   <ds:schemaRefs>
-    <ds:schemaRef ds:uri="http://schemas.microsoft.com/office/2006/documentManagement/types"/>
-    <ds:schemaRef ds:uri="http://purl.org/dc/dcmitype/"/>
-    <ds:schemaRef ds:uri="http://purl.org/dc/elements/1.1/"/>
-    <ds:schemaRef ds:uri="http://schemas.microsoft.com/office/2006/metadata/properties"/>
-    <ds:schemaRef ds:uri="02d12187-754c-41a9-9e93-c3e1cfacc155"/>
-    <ds:schemaRef ds:uri="http://schemas.microsoft.com/office/infopath/2007/PartnerControls"/>
-    <ds:schemaRef ds:uri="http://purl.org/dc/terms/"/>
-    <ds:schemaRef ds:uri="http://schemas.openxmlformats.org/package/2006/metadata/core-properties"/>
-    <ds:schemaRef ds:uri="16b55599-95e6-4b46-89b3-480569b6ca5e"/>
-    <ds:schemaRef ds:uri="f5ddd0d5-9b79-4b0d-b88b-7e5de9b48fed"/>
-    <ds:schemaRef ds:uri="http://www.w3.org/XML/1998/namespace"/>
+    <ds:schemaRef ds:uri="http://schemas.microsoft.com/sharepoint/v3/contenttype/forms"/>
   </ds:schemaRefs>
 </ds:datastoreItem>
 </file>
 
 <file path=customXml/itemProps2.xml><?xml version="1.0" encoding="utf-8"?>
-<ds:datastoreItem xmlns:ds="http://schemas.openxmlformats.org/officeDocument/2006/customXml" ds:itemID="{89D5CB96-8389-C049-80B2-F3588789B922}">
-  <ds:schemaRefs>
-    <ds:schemaRef ds:uri="http://schemas.openxmlformats.org/officeDocument/2006/bibliography"/>
-  </ds:schemaRefs>
-</ds:datastoreItem>
-</file>
-
-<file path=customXml/itemProps3.xml><?xml version="1.0" encoding="utf-8"?>
 <ds:datastoreItem xmlns:ds="http://schemas.openxmlformats.org/officeDocument/2006/customXml" ds:itemID="{673D8E74-E216-4A83-94C9-23A01753298E}">
   <ds:schemaRefs>
     <ds:schemaRef ds:uri="http://schemas.microsoft.com/office/2006/metadata/contentType"/>
@@ -23105,10 +22915,21 @@
 </ds:datastoreItem>
 </file>
 
+<file path=customXml/itemProps3.xml><?xml version="1.0" encoding="utf-8"?>
+<ds:datastoreItem xmlns:ds="http://schemas.openxmlformats.org/officeDocument/2006/customXml" ds:itemID="{89D5CB96-8389-C049-80B2-F3588789B922}">
+  <ds:schemaRefs>
+    <ds:schemaRef ds:uri="http://schemas.openxmlformats.org/officeDocument/2006/bibliography"/>
+  </ds:schemaRefs>
+</ds:datastoreItem>
+</file>
+
 <file path=customXml/itemProps4.xml><?xml version="1.0" encoding="utf-8"?>
-<ds:datastoreItem xmlns:ds="http://schemas.openxmlformats.org/officeDocument/2006/customXml" ds:itemID="{667A0EEE-3697-4C05-A73E-6F93418DA21F}">
+<ds:datastoreItem xmlns:ds="http://schemas.openxmlformats.org/officeDocument/2006/customXml" ds:itemID="{7D1F1421-AB71-4723-AABC-2CB23BA748E8}">
   <ds:schemaRefs>
-    <ds:schemaRef ds:uri="http://schemas.microsoft.com/sharepoint/v3/contenttype/forms"/>
+    <ds:schemaRef ds:uri="http://schemas.microsoft.com/office/2006/metadata/properties"/>
+    <ds:schemaRef ds:uri="http://schemas.microsoft.com/office/infopath/2007/PartnerControls"/>
+    <ds:schemaRef ds:uri="f5ddd0d5-9b79-4b0d-b88b-7e5de9b48fed"/>
+    <ds:schemaRef ds:uri="02d12187-754c-41a9-9e93-c3e1cfacc155"/>
   </ds:schemaRefs>
 </ds:datastoreItem>
 </file>
</xml_diff>